<commit_message>
modified seminarska naloga pdf
</commit_message>
<xml_diff>
--- a/seminarska naloga - centek.docx
+++ b/seminarska naloga - centek.docx
@@ -79,13 +79,46 @@
     </w:p>
     <w:p>
       <w:r>
-        <w:t xml:space="preserve">Namen aplikacije je sledenje denarnemu toku uporabnika, da ima ta enostaven pregled nad njim. </w:t>
+        <w:t xml:space="preserve">Namen aplikacije je sledenje denarnemu toku uporabnika, da ima ta enostaven pregled nad </w:t>
+      </w:r>
+      <w:r>
+        <w:t>svojimi financami</w:t>
+      </w:r>
+      <w:r>
+        <w:t xml:space="preserve">. </w:t>
+      </w:r>
+    </w:p>
+    <w:p>
+      <w:r>
+        <w:t>Delovala bo kot spletna in mobilna aplikacija, ki bosta povezani preko skupnega backend-a.</w:t>
       </w:r>
     </w:p>
     <w:p/>
     <w:p>
-      <w:r>
+      <w:pPr>
+        <w:rPr>
+          <w:b/>
+          <w:bCs/>
+        </w:rPr>
+      </w:pPr>
+      <w:r>
+        <w:rPr>
+          <w:b/>
+          <w:bCs/>
+        </w:rPr>
         <w:t>FUNKCIONALNOSTI</w:t>
+      </w:r>
+    </w:p>
+    <w:p>
+      <w:pPr>
+        <w:pStyle w:val="ListParagraph"/>
+        <w:numPr>
+          <w:ilvl w:val="0"/>
+          <w:numId w:val="2"/>
+        </w:numPr>
+      </w:pPr>
+      <w:r>
+        <w:t>VNOS PRIHODKOV IN ODHODKOV</w:t>
       </w:r>
     </w:p>
     <w:p>
@@ -109,7 +142,13 @@
         <w:t xml:space="preserve"> odhodke</w:t>
       </w:r>
       <w:r>
-        <w:t xml:space="preserve"> – pri vsakem navede, od kod je denar prišel in kje je bil porabljen</w:t>
+        <w:t xml:space="preserve"> </w:t>
+      </w:r>
+      <w:r>
+        <w:t xml:space="preserve">ter </w:t>
+      </w:r>
+      <w:r>
+        <w:t>pri vsakem navede, od kod je denar prišel in kje je bil porabljen</w:t>
       </w:r>
     </w:p>
     <w:p>
@@ -121,7 +160,79 @@
         </w:numPr>
       </w:pPr>
       <w:r>
-        <w:t>Določi lahko določi na katerem računu je denarni tok</w:t>
+        <w:t>Pri vsakem vnosu določi:</w:t>
+      </w:r>
+    </w:p>
+    <w:p>
+      <w:pPr>
+        <w:pStyle w:val="ListParagraph"/>
+        <w:numPr>
+          <w:ilvl w:val="1"/>
+          <w:numId w:val="1"/>
+        </w:numPr>
+      </w:pPr>
+      <w:r>
+        <w:t>Ali je prihodek ali odhodek</w:t>
+      </w:r>
+    </w:p>
+    <w:p>
+      <w:pPr>
+        <w:pStyle w:val="ListParagraph"/>
+        <w:numPr>
+          <w:ilvl w:val="1"/>
+          <w:numId w:val="1"/>
+        </w:numPr>
+      </w:pPr>
+      <w:r>
+        <w:t>Znesek transakcije</w:t>
+      </w:r>
+    </w:p>
+    <w:p>
+      <w:pPr>
+        <w:pStyle w:val="ListParagraph"/>
+        <w:numPr>
+          <w:ilvl w:val="1"/>
+          <w:numId w:val="1"/>
+        </w:numPr>
+      </w:pPr>
+      <w:r>
+        <w:t>Ime in opis transakcije</w:t>
+      </w:r>
+    </w:p>
+    <w:p>
+      <w:pPr>
+        <w:pStyle w:val="ListParagraph"/>
+        <w:numPr>
+          <w:ilvl w:val="1"/>
+          <w:numId w:val="1"/>
+        </w:numPr>
+      </w:pPr>
+      <w:r>
+        <w:t>Račun, na ketegem se ta transakcija izvede</w:t>
+      </w:r>
+    </w:p>
+    <w:p>
+      <w:pPr>
+        <w:pStyle w:val="ListParagraph"/>
+        <w:numPr>
+          <w:ilvl w:val="1"/>
+          <w:numId w:val="1"/>
+        </w:numPr>
+      </w:pPr>
+      <w:r>
+        <w:t>Kategorijo pod katero ta spada (npr. hrana, prevoz, šport…)</w:t>
+      </w:r>
+    </w:p>
+    <w:p>
+      <w:pPr>
+        <w:pStyle w:val="ListParagraph"/>
+        <w:numPr>
+          <w:ilvl w:val="1"/>
+          <w:numId w:val="1"/>
+        </w:numPr>
+      </w:pPr>
+      <w:r>
+        <w:t>Podkategorijo(npr. Špar, McDonalds, Avtobus …)</w:t>
       </w:r>
     </w:p>
     <w:p>
@@ -133,7 +244,7 @@
         </w:numPr>
       </w:pPr>
       <w:r>
-        <w:t>Pri vpisu podatkov jih kategorizira</w:t>
+        <w:t>Pri kategorijah lahko izbira med nekaterimi standardnimi, lahko pa tudi doda svoje.</w:t>
       </w:r>
     </w:p>
     <w:p>
@@ -145,10 +256,27 @@
         </w:numPr>
       </w:pPr>
       <w:r>
-        <w:t>Nekaj kategorij bo standardnih, po želji pa lahko uporabnik doda svoj</w:t>
-      </w:r>
-      <w:r>
-        <w:t xml:space="preserve">o </w:t>
+        <w:t>Lahko določi tudi ponavljajoče transakcije</w:t>
+      </w:r>
+      <w:r>
+        <w:t>.</w:t>
+      </w:r>
+    </w:p>
+    <w:p>
+      <w:pPr>
+        <w:pStyle w:val="ListParagraph"/>
+      </w:pPr>
+    </w:p>
+    <w:p>
+      <w:pPr>
+        <w:pStyle w:val="ListParagraph"/>
+        <w:numPr>
+          <w:ilvl w:val="0"/>
+          <w:numId w:val="2"/>
+        </w:numPr>
+      </w:pPr>
+      <w:r>
+        <w:t>PRIKAZ PODATKOV</w:t>
       </w:r>
     </w:p>
     <w:p>
@@ -160,7 +288,13 @@
         </w:numPr>
       </w:pPr>
       <w:r>
-        <w:t>Dobi vizalni prikaz prihodkov in odhodkov z grafi</w:t>
+        <w:t>Aplikacija omogoča</w:t>
+      </w:r>
+      <w:r>
+        <w:t xml:space="preserve"> vizalni prikaz prihodkov in odhodkov z grafi</w:t>
+      </w:r>
+      <w:r>
+        <w:t>.</w:t>
       </w:r>
     </w:p>
     <w:p>
@@ -172,7 +306,31 @@
         </w:numPr>
       </w:pPr>
       <w:r>
-        <w:t>Lahko filtrira po kategorijah, pihodkih, odhodkih, količini denarja …</w:t>
+        <w:t xml:space="preserve">Lahko filtrira po kategorijah, </w:t>
+      </w:r>
+      <w:r>
+        <w:t>tipu transakcije(</w:t>
+      </w:r>
+      <w:r>
+        <w:t>pihod</w:t>
+      </w:r>
+      <w:r>
+        <w:t>ek/</w:t>
+      </w:r>
+      <w:r>
+        <w:t>odhod</w:t>
+      </w:r>
+      <w:r>
+        <w:t>ek)</w:t>
+      </w:r>
+      <w:r>
+        <w:t>,</w:t>
+      </w:r>
+      <w:r>
+        <w:t>znesku, časovnem obdobju</w:t>
+      </w:r>
+      <w:r>
+        <w:t xml:space="preserve"> …</w:t>
       </w:r>
     </w:p>
     <w:p>
@@ -184,236 +342,132 @@
         </w:numPr>
       </w:pPr>
       <w:r>
-        <w:t>Ob vnosu podatkov se naredi izračun podatkov</w:t>
-      </w:r>
-    </w:p>
-    <w:p>
-      <w:r>
-        <w:t>Mobilna a</w:t>
-      </w:r>
-      <w:r>
-        <w:t>plikacija bo narejena v React Native</w:t>
-      </w:r>
-    </w:p>
-    <w:p>
-      <w:r>
-        <w:br w:type="page"/>
-      </w:r>
-    </w:p>
-    <w:p>
+        <w:t>Ob vsakem novem vnosu podatkov se izvede izračun in posodobitev prikaza.</w:t>
+      </w:r>
+    </w:p>
+    <w:p>
+      <w:pPr>
+        <w:rPr>
+          <w:b/>
+          <w:bCs/>
+        </w:rPr>
+      </w:pPr>
+    </w:p>
+    <w:p>
+      <w:pPr>
+        <w:rPr>
+          <w:b/>
+          <w:bCs/>
+        </w:rPr>
+      </w:pPr>
+      <w:r>
+        <w:rPr>
+          <w:b/>
+          <w:bCs/>
+        </w:rPr>
+        <w:t>TEHNOLOGIJE</w:t>
+      </w:r>
+    </w:p>
+    <w:p>
+      <w:pPr>
+        <w:ind w:left="360"/>
+      </w:pPr>
+      <w:r>
+        <w:t xml:space="preserve">Spletna aplikacija bo narejena z </w:t>
+      </w:r>
+      <w:r>
+        <w:t>ASP</w:t>
+      </w:r>
+      <w:r>
+        <w:t>.NET</w:t>
+      </w:r>
+      <w:r>
+        <w:t xml:space="preserve"> z MVC</w:t>
+      </w:r>
+    </w:p>
+    <w:p>
+      <w:pPr>
+        <w:ind w:left="360"/>
+      </w:pPr>
+      <w:r>
+        <w:t>M</w:t>
+      </w:r>
+      <w:r>
+        <w:t>obilna a</w:t>
+      </w:r>
+      <w:r>
+        <w:t xml:space="preserve">plikacija </w:t>
+      </w:r>
+      <w:r>
+        <w:t>bo narejena</w:t>
+      </w:r>
+      <w:r>
+        <w:t xml:space="preserve"> v React Native</w:t>
+      </w:r>
+    </w:p>
+    <w:p>
+      <w:pPr>
+        <w:ind w:left="360"/>
+      </w:pPr>
+    </w:p>
+    <w:p>
+      <w:pPr>
+        <w:ind w:left="360"/>
+      </w:pPr>
       <w:r>
         <w:lastRenderedPageBreak/>
-        <w:t>PODATKOVNA BAZA</w:t>
-      </w:r>
-    </w:p>
-    <w:p>
-      <w:r>
-        <w:t>Tabela o uporabniku</w:t>
-      </w:r>
-      <w:r>
-        <w:t>:</w:t>
-      </w:r>
-    </w:p>
-    <w:p>
-      <w:pPr>
-        <w:pStyle w:val="ListParagraph"/>
-        <w:numPr>
-          <w:ilvl w:val="0"/>
-          <w:numId w:val="1"/>
-        </w:numPr>
-      </w:pPr>
-      <w:r>
-        <w:t>Uporabni</w:t>
-      </w:r>
-      <w:r>
-        <w:t>k_uuid</w:t>
-      </w:r>
-    </w:p>
-    <w:p>
-      <w:pPr>
-        <w:pStyle w:val="ListParagraph"/>
-        <w:numPr>
-          <w:ilvl w:val="0"/>
-          <w:numId w:val="1"/>
-        </w:numPr>
-      </w:pPr>
-      <w:r>
-        <w:t>Ime</w:t>
-      </w:r>
-    </w:p>
-    <w:p>
-      <w:pPr>
-        <w:pStyle w:val="ListParagraph"/>
-        <w:numPr>
-          <w:ilvl w:val="0"/>
-          <w:numId w:val="1"/>
-        </w:numPr>
-      </w:pPr>
-      <w:r>
-        <w:t>Priime</w:t>
-      </w:r>
-      <w:r>
-        <w:t>k</w:t>
-      </w:r>
-    </w:p>
-    <w:p>
-      <w:pPr>
-        <w:pStyle w:val="ListParagraph"/>
-        <w:numPr>
-          <w:ilvl w:val="0"/>
-          <w:numId w:val="1"/>
-        </w:numPr>
-      </w:pPr>
-      <w:r>
-        <w:t>Uporabniško ime</w:t>
-      </w:r>
-    </w:p>
-    <w:p>
-      <w:pPr>
-        <w:pStyle w:val="ListParagraph"/>
-        <w:numPr>
-          <w:ilvl w:val="0"/>
-          <w:numId w:val="1"/>
-        </w:numPr>
-      </w:pPr>
-      <w:r>
-        <w:t>Geslo</w:t>
-      </w:r>
-    </w:p>
-    <w:p>
-      <w:r>
-        <w:t>Tabela o denarnem toku:</w:t>
-      </w:r>
-    </w:p>
-    <w:p>
-      <w:pPr>
-        <w:pStyle w:val="ListParagraph"/>
-        <w:numPr>
-          <w:ilvl w:val="0"/>
-          <w:numId w:val="1"/>
-        </w:numPr>
-      </w:pPr>
-      <w:r>
-        <w:t>Uporabnik_uuid</w:t>
-      </w:r>
-    </w:p>
-    <w:p>
-      <w:pPr>
-        <w:pStyle w:val="ListParagraph"/>
-        <w:numPr>
-          <w:ilvl w:val="0"/>
-          <w:numId w:val="1"/>
-        </w:numPr>
-      </w:pPr>
-      <w:r>
-        <w:t>Denarni_tok_uuid</w:t>
-      </w:r>
-    </w:p>
-    <w:p>
-      <w:pPr>
-        <w:pStyle w:val="ListParagraph"/>
-        <w:numPr>
-          <w:ilvl w:val="0"/>
-          <w:numId w:val="1"/>
-        </w:numPr>
-      </w:pPr>
-      <w:r>
-        <w:t>Datum</w:t>
-      </w:r>
-    </w:p>
-    <w:p>
-      <w:pPr>
-        <w:pStyle w:val="ListParagraph"/>
-        <w:numPr>
-          <w:ilvl w:val="0"/>
-          <w:numId w:val="1"/>
-        </w:numPr>
-      </w:pPr>
-      <w:r>
-        <w:t>Prihodek/odhodek</w:t>
-      </w:r>
-    </w:p>
-    <w:p>
-      <w:pPr>
-        <w:pStyle w:val="ListParagraph"/>
-        <w:numPr>
-          <w:ilvl w:val="0"/>
-          <w:numId w:val="1"/>
-        </w:numPr>
-      </w:pPr>
-      <w:r>
-        <w:t>Vrednost</w:t>
-      </w:r>
-    </w:p>
-    <w:p>
-      <w:pPr>
-        <w:pStyle w:val="ListParagraph"/>
-        <w:numPr>
-          <w:ilvl w:val="0"/>
-          <w:numId w:val="1"/>
-        </w:numPr>
-      </w:pPr>
-      <w:r>
-        <w:t>Račun</w:t>
-      </w:r>
-    </w:p>
-    <w:p>
-      <w:r>
-        <w:t>Tabela o kategoriji</w:t>
-      </w:r>
-      <w:r>
-        <w:t>:</w:t>
-      </w:r>
-    </w:p>
-    <w:p>
-      <w:pPr>
-        <w:pStyle w:val="ListParagraph"/>
-        <w:numPr>
-          <w:ilvl w:val="0"/>
-          <w:numId w:val="1"/>
-        </w:numPr>
-      </w:pPr>
-      <w:r>
-        <w:t>Uporabnik_uuid</w:t>
-      </w:r>
-    </w:p>
-    <w:p>
-      <w:pPr>
-        <w:pStyle w:val="ListParagraph"/>
-        <w:numPr>
-          <w:ilvl w:val="0"/>
-          <w:numId w:val="1"/>
-        </w:numPr>
-      </w:pPr>
-      <w:r>
-        <w:t>Denarni_tok_uuid</w:t>
-      </w:r>
-    </w:p>
-    <w:p>
-      <w:pPr>
-        <w:pStyle w:val="ListParagraph"/>
-        <w:numPr>
-          <w:ilvl w:val="0"/>
-          <w:numId w:val="1"/>
-        </w:numPr>
-      </w:pPr>
-      <w:r>
-        <w:t>Glavna kategorija (restavracija, nakup, …)</w:t>
-      </w:r>
-    </w:p>
-    <w:p>
-      <w:pPr>
-        <w:pStyle w:val="ListParagraph"/>
-        <w:numPr>
-          <w:ilvl w:val="0"/>
-          <w:numId w:val="1"/>
-        </w:numPr>
-      </w:pPr>
-      <w:r>
-        <w:t>Podkategorija (McDonalds, Špar…</w:t>
-      </w:r>
-      <w:r>
-        <w:t>)</w:t>
+        <w:drawing>
+          <wp:anchor distT="0" distB="0" distL="114300" distR="114300" simplePos="0" relativeHeight="251658240" behindDoc="0" locked="0" layoutInCell="1" allowOverlap="1" wp14:anchorId="3C42B8BA" wp14:editId="42EAF69C">
+            <wp:simplePos x="0" y="0"/>
+            <wp:positionH relativeFrom="margin">
+              <wp:align>right</wp:align>
+            </wp:positionH>
+            <wp:positionV relativeFrom="paragraph">
+              <wp:posOffset>342900</wp:posOffset>
+            </wp:positionV>
+            <wp:extent cx="5943600" cy="4350385"/>
+            <wp:effectExtent l="0" t="0" r="0" b="0"/>
+            <wp:wrapSquare wrapText="bothSides"/>
+            <wp:docPr id="1540739834" name="Picture 1"/>
+            <wp:cNvGraphicFramePr>
+              <a:graphicFrameLocks xmlns:a="http://schemas.openxmlformats.org/drawingml/2006/main" noChangeAspect="1"/>
+            </wp:cNvGraphicFramePr>
+            <a:graphic xmlns:a="http://schemas.openxmlformats.org/drawingml/2006/main">
+              <a:graphicData uri="http://schemas.openxmlformats.org/drawingml/2006/picture">
+                <pic:pic xmlns:pic="http://schemas.openxmlformats.org/drawingml/2006/picture">
+                  <pic:nvPicPr>
+                    <pic:cNvPr id="1540739834" name=""/>
+                    <pic:cNvPicPr/>
+                  </pic:nvPicPr>
+                  <pic:blipFill>
+                    <a:blip r:embed="rId5" cstate="print">
+                      <a:extLst>
+                        <a:ext uri="{28A0092B-C50C-407E-A947-70E740481C1C}">
+                          <a14:useLocalDpi xmlns:a14="http://schemas.microsoft.com/office/drawing/2010/main" val="0"/>
+                        </a:ext>
+                      </a:extLst>
+                    </a:blip>
+                    <a:stretch>
+                      <a:fillRect/>
+                    </a:stretch>
+                  </pic:blipFill>
+                  <pic:spPr>
+                    <a:xfrm>
+                      <a:off x="0" y="0"/>
+                      <a:ext cx="5943600" cy="4350385"/>
+                    </a:xfrm>
+                    <a:prstGeom prst="rect">
+                      <a:avLst/>
+                    </a:prstGeom>
+                  </pic:spPr>
+                </pic:pic>
+              </a:graphicData>
+            </a:graphic>
+          </wp:anchor>
+        </w:drawing>
+      </w:r>
+      <w:r>
+        <w:t>SHEMA PODATKOVNE BAZE</w:t>
       </w:r>
     </w:p>
     <w:sectPr>
@@ -443,7 +497,7 @@
         <w:rFonts w:ascii="Calibri" w:eastAsiaTheme="minorHAnsi" w:hAnsi="Calibri" w:cs="Calibri" w:hint="default"/>
       </w:rPr>
     </w:lvl>
-    <w:lvl w:ilvl="1" w:tplc="04090003" w:tentative="1">
+    <w:lvl w:ilvl="1" w:tplc="04090003">
       <w:start w:val="1"/>
       <w:numFmt w:val="bullet"/>
       <w:lvlText w:val="o"/>
@@ -540,8 +594,100 @@
       </w:rPr>
     </w:lvl>
   </w:abstractNum>
+  <w:abstractNum w:abstractNumId="1" w15:restartNumberingAfterBreak="0">
+    <w:nsid w:val="3D1B68A8"/>
+    <w:multiLevelType w:val="hybridMultilevel"/>
+    <w:tmpl w:val="9710A746"/>
+    <w:lvl w:ilvl="0" w:tplc="0409000F">
+      <w:start w:val="1"/>
+      <w:numFmt w:val="decimal"/>
+      <w:lvlText w:val="%1."/>
+      <w:lvlJc w:val="left"/>
+      <w:pPr>
+        <w:ind w:left="720" w:hanging="360"/>
+      </w:pPr>
+      <w:rPr>
+        <w:rFonts w:hint="default"/>
+      </w:rPr>
+    </w:lvl>
+    <w:lvl w:ilvl="1" w:tplc="04090019" w:tentative="1">
+      <w:start w:val="1"/>
+      <w:numFmt w:val="lowerLetter"/>
+      <w:lvlText w:val="%2."/>
+      <w:lvlJc w:val="left"/>
+      <w:pPr>
+        <w:ind w:left="1440" w:hanging="360"/>
+      </w:pPr>
+    </w:lvl>
+    <w:lvl w:ilvl="2" w:tplc="0409001B" w:tentative="1">
+      <w:start w:val="1"/>
+      <w:numFmt w:val="lowerRoman"/>
+      <w:lvlText w:val="%3."/>
+      <w:lvlJc w:val="right"/>
+      <w:pPr>
+        <w:ind w:left="2160" w:hanging="180"/>
+      </w:pPr>
+    </w:lvl>
+    <w:lvl w:ilvl="3" w:tplc="0409000F" w:tentative="1">
+      <w:start w:val="1"/>
+      <w:numFmt w:val="decimal"/>
+      <w:lvlText w:val="%4."/>
+      <w:lvlJc w:val="left"/>
+      <w:pPr>
+        <w:ind w:left="2880" w:hanging="360"/>
+      </w:pPr>
+    </w:lvl>
+    <w:lvl w:ilvl="4" w:tplc="04090019" w:tentative="1">
+      <w:start w:val="1"/>
+      <w:numFmt w:val="lowerLetter"/>
+      <w:lvlText w:val="%5."/>
+      <w:lvlJc w:val="left"/>
+      <w:pPr>
+        <w:ind w:left="3600" w:hanging="360"/>
+      </w:pPr>
+    </w:lvl>
+    <w:lvl w:ilvl="5" w:tplc="0409001B" w:tentative="1">
+      <w:start w:val="1"/>
+      <w:numFmt w:val="lowerRoman"/>
+      <w:lvlText w:val="%6."/>
+      <w:lvlJc w:val="right"/>
+      <w:pPr>
+        <w:ind w:left="4320" w:hanging="180"/>
+      </w:pPr>
+    </w:lvl>
+    <w:lvl w:ilvl="6" w:tplc="0409000F" w:tentative="1">
+      <w:start w:val="1"/>
+      <w:numFmt w:val="decimal"/>
+      <w:lvlText w:val="%7."/>
+      <w:lvlJc w:val="left"/>
+      <w:pPr>
+        <w:ind w:left="5040" w:hanging="360"/>
+      </w:pPr>
+    </w:lvl>
+    <w:lvl w:ilvl="7" w:tplc="04090019" w:tentative="1">
+      <w:start w:val="1"/>
+      <w:numFmt w:val="lowerLetter"/>
+      <w:lvlText w:val="%8."/>
+      <w:lvlJc w:val="left"/>
+      <w:pPr>
+        <w:ind w:left="5760" w:hanging="360"/>
+      </w:pPr>
+    </w:lvl>
+    <w:lvl w:ilvl="8" w:tplc="0409001B" w:tentative="1">
+      <w:start w:val="1"/>
+      <w:numFmt w:val="lowerRoman"/>
+      <w:lvlText w:val="%9."/>
+      <w:lvlJc w:val="right"/>
+      <w:pPr>
+        <w:ind w:left="6480" w:hanging="180"/>
+      </w:pPr>
+    </w:lvl>
+  </w:abstractNum>
   <w:num w:numId="1" w16cid:durableId="1580796661">
     <w:abstractNumId w:val="0"/>
+  </w:num>
+  <w:num w:numId="2" w16cid:durableId="716588371">
+    <w:abstractNumId w:val="1"/>
   </w:num>
 </w:numbering>
 </file>

</xml_diff>

<commit_message>
changed pdf and doc documents
</commit_message>
<xml_diff>
--- a/seminarska naloga - centek.docx
+++ b/seminarska naloga - centek.docx
@@ -413,22 +413,32 @@
     <w:p>
       <w:pPr>
         <w:ind w:left="360"/>
-      </w:pPr>
-      <w:r>
-        <w:lastRenderedPageBreak/>
+        <w:rPr>
+          <w:lang w:val="en-US"/>
+        </w:rPr>
+      </w:pPr>
+    </w:p>
+    <w:p>
+      <w:pPr>
+        <w:ind w:left="360"/>
+      </w:pPr>
+      <w:r>
+        <w:rPr>
+          <w:lang w:val="en-US"/>
+        </w:rPr>
         <w:drawing>
-          <wp:anchor distT="0" distB="0" distL="114300" distR="114300" simplePos="0" relativeHeight="251658240" behindDoc="0" locked="0" layoutInCell="1" allowOverlap="1" wp14:anchorId="3C42B8BA" wp14:editId="42EAF69C">
+          <wp:anchor distT="0" distB="0" distL="114300" distR="114300" simplePos="0" relativeHeight="251658240" behindDoc="0" locked="0" layoutInCell="1" allowOverlap="1" wp14:anchorId="3AE6EA6A" wp14:editId="5BA43B32">
             <wp:simplePos x="0" y="0"/>
             <wp:positionH relativeFrom="margin">
               <wp:align>right</wp:align>
             </wp:positionH>
             <wp:positionV relativeFrom="paragraph">
-              <wp:posOffset>342900</wp:posOffset>
+              <wp:posOffset>400050</wp:posOffset>
             </wp:positionV>
-            <wp:extent cx="5943600" cy="4350385"/>
-            <wp:effectExtent l="0" t="0" r="0" b="0"/>
+            <wp:extent cx="5943600" cy="4854575"/>
+            <wp:effectExtent l="0" t="0" r="0" b="3175"/>
             <wp:wrapSquare wrapText="bothSides"/>
-            <wp:docPr id="1540739834" name="Picture 1"/>
+            <wp:docPr id="502560074" name="Picture 2"/>
             <wp:cNvGraphicFramePr>
               <a:graphicFrameLocks xmlns:a="http://schemas.openxmlformats.org/drawingml/2006/main" noChangeAspect="1"/>
             </wp:cNvGraphicFramePr>
@@ -436,29 +446,36 @@
               <a:graphicData uri="http://schemas.openxmlformats.org/drawingml/2006/picture">
                 <pic:pic xmlns:pic="http://schemas.openxmlformats.org/drawingml/2006/picture">
                   <pic:nvPicPr>
-                    <pic:cNvPr id="1540739834" name=""/>
-                    <pic:cNvPicPr/>
+                    <pic:cNvPr id="0" name="Picture 6"/>
+                    <pic:cNvPicPr>
+                      <a:picLocks noChangeAspect="1" noChangeArrowheads="1"/>
+                    </pic:cNvPicPr>
                   </pic:nvPicPr>
                   <pic:blipFill>
-                    <a:blip r:embed="rId5" cstate="print">
+                    <a:blip r:embed="rId5">
                       <a:extLst>
                         <a:ext uri="{28A0092B-C50C-407E-A947-70E740481C1C}">
                           <a14:useLocalDpi xmlns:a14="http://schemas.microsoft.com/office/drawing/2010/main" val="0"/>
                         </a:ext>
                       </a:extLst>
                     </a:blip>
+                    <a:srcRect/>
                     <a:stretch>
                       <a:fillRect/>
                     </a:stretch>
                   </pic:blipFill>
-                  <pic:spPr>
+                  <pic:spPr bwMode="auto">
                     <a:xfrm>
                       <a:off x="0" y="0"/>
-                      <a:ext cx="5943600" cy="4350385"/>
+                      <a:ext cx="5943600" cy="4854575"/>
                     </a:xfrm>
                     <a:prstGeom prst="rect">
                       <a:avLst/>
                     </a:prstGeom>
+                    <a:noFill/>
+                    <a:ln>
+                      <a:noFill/>
+                    </a:ln>
                   </pic:spPr>
                 </pic:pic>
               </a:graphicData>
@@ -1299,7 +1316,6 @@
   <w:style w:type="character" w:default="1" w:styleId="DefaultParagraphFont">
     <w:name w:val="Default Paragraph Font"/>
     <w:uiPriority w:val="1"/>
-    <w:semiHidden/>
     <w:unhideWhenUsed/>
   </w:style>
   <w:style w:type="table" w:default="1" w:styleId="TableNormal">

</xml_diff>